<commit_message>
Especificação Caso de uso Editar Ocorrência
Especificação Caso de uso Editar Ocorrência
</commit_message>
<xml_diff>
--- a/Especificação caso de uso Editar Ocorrência.docx
+++ b/Especificação caso de uso Editar Ocorrência.docx
@@ -1928,7 +1928,7 @@
         <w:rPr>
           <w:szCs w:val="28"/>
         </w:rPr>
-        <w:t>Cadastrar</w:t>
+        <w:t>Editar</w:t>
       </w:r>
       <w:r>
         <w:rPr>
@@ -4316,43 +4316,7 @@
                 <w:color w:val="0000FF"/>
                 <w:sz w:val="20"/>
               </w:rPr>
-              <w:t>&lt;</w:t>
-            </w:r>
-            <w:proofErr w:type="spellStart"/>
-            <w:r>
-              <w:rPr>
-                <w:rFonts w:ascii="Arial" w:hAnsi="Arial" w:cs="Arial"/>
-                <w:color w:val="0000FF"/>
-                <w:sz w:val="20"/>
-              </w:rPr>
-              <w:t>dd</w:t>
-            </w:r>
-            <w:proofErr w:type="spellEnd"/>
-            <w:r>
-              <w:rPr>
-                <w:rFonts w:ascii="Arial" w:hAnsi="Arial" w:cs="Arial"/>
-                <w:color w:val="0000FF"/>
-                <w:sz w:val="20"/>
-              </w:rPr>
-              <w:t>/mm/</w:t>
-            </w:r>
-            <w:proofErr w:type="spellStart"/>
-            <w:r>
-              <w:rPr>
-                <w:rFonts w:ascii="Arial" w:hAnsi="Arial" w:cs="Arial"/>
-                <w:color w:val="0000FF"/>
-                <w:sz w:val="20"/>
-              </w:rPr>
-              <w:t>aaaa</w:t>
-            </w:r>
-            <w:proofErr w:type="spellEnd"/>
-            <w:r>
-              <w:rPr>
-                <w:rFonts w:ascii="Arial" w:hAnsi="Arial" w:cs="Arial"/>
-                <w:color w:val="0000FF"/>
-                <w:sz w:val="20"/>
-              </w:rPr>
-              <w:t>&gt;</w:t>
+              <w:t>&lt;dd/mm/aaaa&gt;</w:t>
             </w:r>
           </w:p>
         </w:tc>
@@ -4420,43 +4384,7 @@
                 <w:color w:val="0000FF"/>
                 <w:sz w:val="20"/>
               </w:rPr>
-              <w:t>&lt;</w:t>
-            </w:r>
-            <w:proofErr w:type="spellStart"/>
-            <w:r>
-              <w:rPr>
-                <w:rFonts w:ascii="Arial" w:hAnsi="Arial" w:cs="Arial"/>
-                <w:color w:val="0000FF"/>
-                <w:sz w:val="20"/>
-              </w:rPr>
-              <w:t>dd</w:t>
-            </w:r>
-            <w:proofErr w:type="spellEnd"/>
-            <w:r>
-              <w:rPr>
-                <w:rFonts w:ascii="Arial" w:hAnsi="Arial" w:cs="Arial"/>
-                <w:color w:val="0000FF"/>
-                <w:sz w:val="20"/>
-              </w:rPr>
-              <w:t>/mm/</w:t>
-            </w:r>
-            <w:proofErr w:type="spellStart"/>
-            <w:r>
-              <w:rPr>
-                <w:rFonts w:ascii="Arial" w:hAnsi="Arial" w:cs="Arial"/>
-                <w:color w:val="0000FF"/>
-                <w:sz w:val="20"/>
-              </w:rPr>
-              <w:t>aaaa</w:t>
-            </w:r>
-            <w:proofErr w:type="spellEnd"/>
-            <w:r>
-              <w:rPr>
-                <w:rFonts w:ascii="Arial" w:hAnsi="Arial" w:cs="Arial"/>
-                <w:color w:val="0000FF"/>
-                <w:sz w:val="20"/>
-              </w:rPr>
-              <w:t>&gt;</w:t>
+              <w:t>&lt;dd/mm/aaaa&gt;</w:t>
             </w:r>
           </w:p>
         </w:tc>
@@ -4595,15 +4523,7 @@
             <w:jc w:val="right"/>
           </w:pPr>
           <w:r>
-            <w:t xml:space="preserve">Versão do </w:t>
-          </w:r>
-          <w:proofErr w:type="spellStart"/>
-          <w:r>
-            <w:t>template</w:t>
-          </w:r>
-          <w:proofErr w:type="spellEnd"/>
-          <w:r>
-            <w:t xml:space="preserve">: 1.1 </w:t>
+            <w:t xml:space="preserve">Versão do template: 1.1 </w:t>
           </w:r>
         </w:p>
       </w:tc>

</xml_diff>